<commit_message>
Document now has purpose.
Signed-off-by: Boelensman1 <wigger.boelens@gmail.com>
</commit_message>
<xml_diff>
--- a/MachineDesign/machine designv1.docx
+++ b/MachineDesign/machine designv1.docx
@@ -619,15 +619,7 @@
             <w:rFonts w:ascii="Open Baskerville 0.0.53" w:hAnsi="Open Baskerville 0.0.53"/>
             <w:webHidden/>
           </w:rPr>
-          <w:t>User Co</w:t>
-        </w:r>
-        <w:r>
-          <w:rPr>
-            <w:rStyle w:val="IndexLink"/>
-            <w:rFonts w:ascii="Open Baskerville 0.0.53" w:hAnsi="Open Baskerville 0.0.53"/>
-            <w:webHidden/>
-          </w:rPr>
-          <w:t>nstraints</w:t>
+          <w:t>User Constraints</w:t>
         </w:r>
         <w:r>
           <w:rPr>
@@ -907,14 +899,26 @@
     </w:p>
     <w:p>
       <w:pPr>
-        <w:pStyle w:val="Contents1"/>
-        <w:tabs>
-          <w:tab w:val="right" w:pos="9016"/>
-        </w:tabs>
-        <w:rPr>
-          <w:rFonts w:ascii="Open Baskerville 0.0.53" w:hAnsi="Open Baskerville 0.0.53"/>
-        </w:rPr>
-      </w:pPr>
+        <w:pStyle w:val="Heading1"/>
+      </w:pPr>
+      <w:r>
+        <w:t>Purpose of this document</w:t>
+      </w:r>
+    </w:p>
+    <w:p>
+      <w:pPr>
+        <w:rPr>
+          <w:rFonts w:ascii="Open Baskerville 0.0.53" w:hAnsi="Open Baskerville 0.0.53"/>
+        </w:rPr>
+      </w:pPr>
+      <w:r>
+        <w:t>The purpose of this document is to explain the design of our machine, how we decided on this design and why we decided on this design. To do this we will take a look at our requirements and priorities. Afterwards we will look at the design and the decisions leading to that desi</w:t>
+      </w:r>
+      <w:bookmarkStart w:id="0" w:name="_GoBack"/>
+      <w:bookmarkEnd w:id="0"/>
+      <w:r>
+        <w:t>gn.</w:t>
+      </w:r>
       <w:r>
         <w:fldChar w:fldCharType="begin"/>
       </w:r>
@@ -932,8 +936,8 @@
           <w:rFonts w:ascii="Open Baskerville 0.0.53" w:hAnsi="Open Baskerville 0.0.53" w:hint="eastAsia"/>
         </w:rPr>
       </w:pPr>
-      <w:bookmarkStart w:id="0" w:name="_Toc412668181"/>
-      <w:bookmarkEnd w:id="0"/>
+      <w:bookmarkStart w:id="1" w:name="_Toc412668181"/>
+      <w:bookmarkEnd w:id="1"/>
       <w:r>
         <w:rPr>
           <w:rFonts w:ascii="Open Baskerville 0.0.53" w:hAnsi="Open Baskerville 0.0.53"/>
@@ -955,14 +959,7 @@
           <w:rFonts w:ascii="Open Baskerville 0.0.53" w:hAnsi="Open Baskerville 0.0.53"/>
           <w:szCs w:val="24"/>
         </w:rPr>
-        <w:t xml:space="preserve">The system level </w:t>
-      </w:r>
-      <w:r>
-        <w:rPr>
-          <w:rFonts w:ascii="Open Baskerville 0.0.53" w:hAnsi="Open Baskerville 0.0.53"/>
-          <w:szCs w:val="24"/>
-        </w:rPr>
-        <w:t>requirements consist out of 3 parts. These 3 parts are the USE-cases, the safety properties and the user constraints.</w:t>
+        <w:t>The system level requirements consist out of 3 parts. These 3 parts are the USE-cases, the safety properties and the user constraints.</w:t>
       </w:r>
     </w:p>
     <w:p>
@@ -985,8 +982,8 @@
         </w:rPr>
         <w:tab/>
       </w:r>
-      <w:bookmarkStart w:id="1" w:name="_Toc412668182"/>
-      <w:bookmarkEnd w:id="1"/>
+      <w:bookmarkStart w:id="2" w:name="_Toc412668182"/>
+      <w:bookmarkEnd w:id="2"/>
       <w:r>
         <w:rPr>
           <w:rFonts w:ascii="Open Baskerville 0.0.53" w:hAnsi="Open Baskerville 0.0.53"/>
@@ -1090,13 +1087,7 @@
         <w:rPr>
           <w:rFonts w:ascii="Open Baskerville 0.0.53" w:hAnsi="Open Baskerville 0.0.53"/>
         </w:rPr>
-        <w:t>Sort unsorted disks into two containe</w:t>
-      </w:r>
-      <w:r>
-        <w:rPr>
-          <w:rFonts w:ascii="Open Baskerville 0.0.53" w:hAnsi="Open Baskerville 0.0.53"/>
-        </w:rPr>
-        <w:t>rs</w:t>
+        <w:t>Sort unsorted disks into two containers</w:t>
       </w:r>
     </w:p>
     <w:p>
@@ -1220,6 +1211,7 @@
         <w:rPr>
           <w:rFonts w:ascii="Open Baskerville 0.0.53" w:hAnsi="Open Baskerville 0.0.53"/>
         </w:rPr>
+        <w:lastRenderedPageBreak/>
         <w:t>Preconditions:</w:t>
       </w:r>
     </w:p>
@@ -1234,13 +1226,7 @@
         <w:rPr>
           <w:rFonts w:ascii="Open Baskerville 0.0.53" w:hAnsi="Open Baskerville 0.0.53"/>
         </w:rPr>
-        <w:t xml:space="preserve">The machine is not already </w:t>
-      </w:r>
-      <w:r>
-        <w:rPr>
-          <w:rFonts w:ascii="Open Baskerville 0.0.53" w:hAnsi="Open Baskerville 0.0.53"/>
-        </w:rPr>
-        <w:t>running.</w:t>
+        <w:t>The machine is not already running.</w:t>
       </w:r>
     </w:p>
     <w:p>
@@ -1268,7 +1254,6 @@
         <w:rPr>
           <w:rFonts w:ascii="Open Baskerville 0.0.53" w:hAnsi="Open Baskerville 0.0.53"/>
         </w:rPr>
-        <w:lastRenderedPageBreak/>
         <w:t>The user provides unsorted disks and presses the “START” button.</w:t>
       </w:r>
     </w:p>
@@ -1334,15 +1319,7 @@
           <w:sz w:val="24"/>
           <w:szCs w:val="24"/>
         </w:rPr>
-        <w:t xml:space="preserve">The machine decides to which of the two containers the disk needs </w:t>
-      </w:r>
-      <w:r>
-        <w:rPr>
-          <w:rFonts w:ascii="Open Baskerville 0.0.53" w:hAnsi="Open Baskerville 0.0.53"/>
-          <w:sz w:val="24"/>
-          <w:szCs w:val="24"/>
-        </w:rPr>
-        <w:t>to be moved</w:t>
+        <w:t>The machine decides to which of the two containers the disk needs to be moved</w:t>
       </w:r>
     </w:p>
     <w:p>
@@ -1461,13 +1438,7 @@
         <w:rPr>
           <w:rFonts w:ascii="Open Baskerville 0.0.53" w:hAnsi="Open Baskerville 0.0.53"/>
         </w:rPr>
-        <w:t>When the machine is sorting discs and the user wants to immediately s</w:t>
-      </w:r>
-      <w:r>
-        <w:rPr>
-          <w:rFonts w:ascii="Open Baskerville 0.0.53" w:hAnsi="Open Baskerville 0.0.53"/>
-        </w:rPr>
-        <w:t xml:space="preserve">top the machine. The machine stops transporting the discs. And doesn’t put </w:t>
+        <w:t xml:space="preserve">When the machine is sorting discs and the user wants to immediately stop the machine. The machine stops transporting the discs. And doesn’t put </w:t>
       </w:r>
       <w:proofErr w:type="gramStart"/>
       <w:r>
@@ -1504,13 +1475,7 @@
         <w:rPr>
           <w:rFonts w:ascii="Open Baskerville 0.0.53" w:hAnsi="Open Baskerville 0.0.53"/>
         </w:rPr>
-        <w:t xml:space="preserve">3)  </w:t>
-      </w:r>
-      <w:r>
-        <w:rPr>
-          <w:rFonts w:ascii="Open Baskerville 0.0.53" w:hAnsi="Open Baskerville 0.0.53"/>
-        </w:rPr>
-        <w:t>Starting</w:t>
+        <w:t>3)  Starting</w:t>
       </w:r>
       <w:proofErr w:type="gramEnd"/>
       <w:r>
@@ -1678,6 +1643,7 @@
         <w:rPr>
           <w:rFonts w:ascii="Open Baskerville 0.0.53" w:hAnsi="Open Baskerville 0.0.53"/>
         </w:rPr>
+        <w:lastRenderedPageBreak/>
         <w:t>2.</w:t>
       </w:r>
       <w:r>
@@ -1729,7 +1695,6 @@
         <w:rPr>
           <w:rFonts w:ascii="Open Baskerville 0.0.53" w:hAnsi="Open Baskerville 0.0.53"/>
         </w:rPr>
-        <w:lastRenderedPageBreak/>
         <w:t>Primary Actor:</w:t>
       </w:r>
     </w:p>
@@ -1828,13 +1793,7 @@
         <w:rPr>
           <w:rFonts w:ascii="Open Baskerville 0.0.53" w:hAnsi="Open Baskerville 0.0.53"/>
         </w:rPr>
-        <w:t>Everything is in its initial state or the</w:t>
-      </w:r>
-      <w:r>
-        <w:rPr>
-          <w:rFonts w:ascii="Open Baskerville 0.0.53" w:hAnsi="Open Baskerville 0.0.53"/>
-        </w:rPr>
-        <w:t xml:space="preserve"> machine has stopped. </w:t>
+        <w:t xml:space="preserve">Everything is in its initial state or the machine has stopped. </w:t>
       </w:r>
     </w:p>
     <w:p>
@@ -1938,7 +1897,7 @@
     <w:p>
       <w:pPr>
         <w:rPr>
-          <w:ins w:id="2" w:author="Keet, M." w:date="2015-02-24T15:31:00Z"/>
+          <w:ins w:id="3" w:author="Keet, M." w:date="2015-02-24T15:31:00Z"/>
           <w:rFonts w:ascii="Open Baskerville 0.0.53" w:hAnsi="Open Baskerville 0.0.53"/>
         </w:rPr>
       </w:pPr>
@@ -1957,7 +1916,7 @@
         </w:rPr>
         <w:t xml:space="preserve">5)  </w:t>
       </w:r>
-      <w:ins w:id="3" w:author="Keet, M." w:date="2015-02-24T15:31:00Z">
+      <w:ins w:id="4" w:author="Keet, M." w:date="2015-02-24T15:31:00Z">
         <w:r>
           <w:rPr>
             <w:rFonts w:ascii="Open Baskerville 0.0.53" w:hAnsi="Open Baskerville 0.0.53"/>
@@ -1980,18 +1939,28 @@
           <w:rFonts w:ascii="Open Baskerville 0.0.53" w:hAnsi="Open Baskerville 0.0.53"/>
         </w:rPr>
       </w:pPr>
-      <w:ins w:id="4" w:author="Keet, M." w:date="2015-02-24T15:31:00Z">
+      <w:ins w:id="5" w:author="Keet, M." w:date="2015-02-24T15:31:00Z">
         <w:r>
           <w:rPr>
             <w:rFonts w:ascii="Open Baskerville 0.0.53" w:hAnsi="Open Baskerville 0.0.53"/>
           </w:rPr>
-          <w:t>Primary Actor: Machine operato</w:t>
-        </w:r>
+          <w:t>Primary Actor: Machine operator</w:t>
+        </w:r>
+      </w:ins>
+    </w:p>
+    <w:p>
+      <w:pPr>
+        <w:ind w:left="708"/>
+        <w:rPr>
+          <w:rFonts w:ascii="Open Baskerville 0.0.53" w:hAnsi="Open Baskerville 0.0.53"/>
+        </w:rPr>
+      </w:pPr>
+      <w:ins w:id="6" w:author="Keet, M." w:date="2015-02-24T15:31:00Z">
         <w:r>
           <w:rPr>
             <w:rFonts w:ascii="Open Baskerville 0.0.53" w:hAnsi="Open Baskerville 0.0.53"/>
           </w:rPr>
-          <w:t>r</w:t>
+          <w:t xml:space="preserve">Brief: </w:t>
         </w:r>
       </w:ins>
     </w:p>
@@ -2002,23 +1971,7 @@
           <w:rFonts w:ascii="Open Baskerville 0.0.53" w:hAnsi="Open Baskerville 0.0.53"/>
         </w:rPr>
       </w:pPr>
-      <w:ins w:id="5" w:author="Keet, M." w:date="2015-02-24T15:31:00Z">
-        <w:r>
-          <w:rPr>
-            <w:rFonts w:ascii="Open Baskerville 0.0.53" w:hAnsi="Open Baskerville 0.0.53"/>
-          </w:rPr>
-          <w:t xml:space="preserve">Brief: </w:t>
-        </w:r>
-      </w:ins>
-    </w:p>
-    <w:p>
-      <w:pPr>
-        <w:ind w:left="708"/>
-        <w:rPr>
-          <w:rFonts w:ascii="Open Baskerville 0.0.53" w:hAnsi="Open Baskerville 0.0.53"/>
-        </w:rPr>
-      </w:pPr>
-      <w:ins w:id="6" w:author="Keet, M." w:date="2015-02-24T15:31:00Z">
+      <w:ins w:id="7" w:author="Keet, M." w:date="2015-02-24T15:31:00Z">
         <w:r>
           <w:rPr>
             <w:rFonts w:ascii="Open Baskerville 0.0.53" w:hAnsi="Open Baskerville 0.0.53"/>
@@ -2042,7 +1995,7 @@
           <w:rFonts w:ascii="Open Baskerville 0.0.53" w:hAnsi="Open Baskerville 0.0.53"/>
         </w:rPr>
       </w:pPr>
-      <w:ins w:id="7" w:author="Keet, M." w:date="2015-02-24T15:31:00Z">
+      <w:ins w:id="8" w:author="Keet, M." w:date="2015-02-24T15:31:00Z">
         <w:r>
           <w:rPr>
             <w:rFonts w:ascii="Open Baskerville 0.0.53" w:hAnsi="Open Baskerville 0.0.53"/>
@@ -2058,7 +2011,7 @@
           <w:rFonts w:ascii="Open Baskerville 0.0.53" w:hAnsi="Open Baskerville 0.0.53"/>
         </w:rPr>
       </w:pPr>
-      <w:ins w:id="8" w:author="Keet, M." w:date="2015-02-24T15:31:00Z">
+      <w:ins w:id="9" w:author="Keet, M." w:date="2015-02-24T15:31:00Z">
         <w:r>
           <w:rPr>
             <w:rFonts w:ascii="Open Baskerville 0.0.53" w:hAnsi="Open Baskerville 0.0.53"/>
@@ -2074,7 +2027,7 @@
           <w:rFonts w:ascii="Open Baskerville 0.0.53" w:hAnsi="Open Baskerville 0.0.53"/>
         </w:rPr>
       </w:pPr>
-      <w:ins w:id="9" w:author="Keet, M." w:date="2015-02-24T15:31:00Z">
+      <w:ins w:id="10" w:author="Keet, M." w:date="2015-02-24T15:31:00Z">
         <w:r>
           <w:rPr>
             <w:rFonts w:ascii="Open Baskerville 0.0.53" w:hAnsi="Open Baskerville 0.0.53"/>
@@ -2090,7 +2043,7 @@
           <w:rFonts w:ascii="Open Baskerville 0.0.53" w:hAnsi="Open Baskerville 0.0.53"/>
         </w:rPr>
       </w:pPr>
-      <w:ins w:id="10" w:author="Keet, M." w:date="2015-02-24T15:31:00Z">
+      <w:ins w:id="11" w:author="Keet, M." w:date="2015-02-24T15:31:00Z">
         <w:r>
           <w:rPr>
             <w:rFonts w:ascii="Open Baskerville 0.0.53" w:hAnsi="Open Baskerville 0.0.53"/>
@@ -2106,7 +2059,7 @@
           <w:rFonts w:ascii="Open Baskerville 0.0.53" w:hAnsi="Open Baskerville 0.0.53"/>
         </w:rPr>
       </w:pPr>
-      <w:ins w:id="11" w:author="Keet, M." w:date="2015-02-24T15:31:00Z">
+      <w:ins w:id="12" w:author="Keet, M." w:date="2015-02-24T15:31:00Z">
         <w:r>
           <w:rPr>
             <w:rFonts w:ascii="Open Baskerville 0.0.53" w:hAnsi="Open Baskerville 0.0.53"/>
@@ -2122,18 +2075,12 @@
           <w:rFonts w:ascii="Open Baskerville 0.0.53" w:hAnsi="Open Baskerville 0.0.53"/>
         </w:rPr>
       </w:pPr>
-      <w:ins w:id="12" w:author="Keet, M." w:date="2015-02-24T15:31:00Z">
+      <w:ins w:id="13" w:author="Keet, M." w:date="2015-02-24T15:31:00Z">
         <w:r>
           <w:rPr>
             <w:rFonts w:ascii="Open Baskerville 0.0.53" w:hAnsi="Open Baskerville 0.0.53"/>
           </w:rPr>
-          <w:t xml:space="preserve">The STOP </w:t>
-        </w:r>
-        <w:r>
-          <w:rPr>
-            <w:rFonts w:ascii="Open Baskerville 0.0.53" w:hAnsi="Open Baskerville 0.0.53"/>
-          </w:rPr>
-          <w:t>button is pressed.</w:t>
+          <w:t>The STOP button is pressed.</w:t>
         </w:r>
       </w:ins>
     </w:p>
@@ -2144,7 +2091,7 @@
           <w:rFonts w:ascii="Open Baskerville 0.0.53" w:hAnsi="Open Baskerville 0.0.53"/>
         </w:rPr>
       </w:pPr>
-      <w:ins w:id="13" w:author="Keet, M." w:date="2015-02-24T15:31:00Z">
+      <w:ins w:id="14" w:author="Keet, M." w:date="2015-02-24T15:31:00Z">
         <w:r>
           <w:rPr>
             <w:rFonts w:ascii="Open Baskerville 0.0.53" w:hAnsi="Open Baskerville 0.0.53"/>
@@ -2161,13 +2108,14 @@
           <w:numId w:val="5"/>
         </w:numPr>
       </w:pPr>
-      <w:ins w:id="14" w:author="Keet, M." w:date="2015-02-24T15:31:00Z">
+      <w:ins w:id="15" w:author="Keet, M." w:date="2015-02-24T15:31:00Z">
         <w:r>
           <w:rPr>
             <w:rFonts w:ascii="Open Baskerville 0.0.53" w:hAnsi="Open Baskerville 0.0.53"/>
             <w:sz w:val="24"/>
             <w:szCs w:val="24"/>
           </w:rPr>
+          <w:lastRenderedPageBreak/>
           <w:t>The machine finishes sorting the disk currently in the machine</w:t>
         </w:r>
       </w:ins>
@@ -2180,7 +2128,7 @@
           <w:numId w:val="5"/>
         </w:numPr>
       </w:pPr>
-      <w:ins w:id="15" w:author="Keet, M." w:date="2015-02-24T15:31:00Z">
+      <w:ins w:id="16" w:author="Keet, M." w:date="2015-02-24T15:31:00Z">
         <w:r>
           <w:rPr>
             <w:rFonts w:ascii="Open Baskerville 0.0.53" w:hAnsi="Open Baskerville 0.0.53"/>
@@ -2247,13 +2195,7 @@
           <w:rFonts w:ascii="Open Baskerville 0.0.53" w:hAnsi="Open Baskerville 0.0.53"/>
         </w:rPr>
         <w:br/>
-        <w:t>Th</w:t>
-      </w:r>
-      <w:r>
-        <w:rPr>
-          <w:rFonts w:ascii="Open Baskerville 0.0.53" w:hAnsi="Open Baskerville 0.0.53"/>
-        </w:rPr>
-        <w:t xml:space="preserve">e machine will </w:t>
+        <w:t xml:space="preserve">The machine will </w:t>
       </w:r>
       <w:proofErr w:type="gramStart"/>
       <w:r>
@@ -2371,15 +2313,7 @@
           <w:sz w:val="24"/>
           <w:szCs w:val="24"/>
         </w:rPr>
-        <w:t xml:space="preserve">Plug the pp2-board in to the power </w:t>
-      </w:r>
-      <w:r>
-        <w:rPr>
-          <w:rFonts w:ascii="Open Baskerville 0.0.53" w:hAnsi="Open Baskerville 0.0.53"/>
-          <w:sz w:val="24"/>
-          <w:szCs w:val="24"/>
-        </w:rPr>
-        <w:t>socket.</w:t>
+        <w:t>Plug the pp2-board in to the power socket.</w:t>
       </w:r>
     </w:p>
     <w:p>
@@ -2465,8 +2399,8 @@
           <w:rFonts w:ascii="Open Baskerville 0.0.53" w:hAnsi="Open Baskerville 0.0.53" w:hint="eastAsia"/>
         </w:rPr>
       </w:pPr>
-      <w:bookmarkStart w:id="16" w:name="_Toc412668183"/>
-      <w:bookmarkEnd w:id="16"/>
+      <w:bookmarkStart w:id="17" w:name="_Toc412668183"/>
+      <w:bookmarkEnd w:id="17"/>
       <w:r>
         <w:rPr>
           <w:rFonts w:ascii="Open Baskerville 0.0.53" w:hAnsi="Open Baskerville 0.0.53"/>
@@ -2581,14 +2515,7 @@
           <w:rFonts w:ascii="Open Baskerville 0.0.53" w:hAnsi="Open Baskerville 0.0.53" w:cs="Helvetica"/>
           <w:szCs w:val="24"/>
         </w:rPr>
-        <w:t xml:space="preserve">If all disks are </w:t>
-      </w:r>
-      <w:r>
-        <w:rPr>
-          <w:rFonts w:ascii="Open Baskerville 0.0.53" w:hAnsi="Open Baskerville 0.0.53" w:cs="Helvetica"/>
-          <w:szCs w:val="24"/>
-        </w:rPr>
-        <w:t>sorted the machine should stop within 5 seconds.</w:t>
+        <w:t>If all disks are sorted the machine should stop within 5 seconds.</w:t>
       </w:r>
     </w:p>
     <w:p>
@@ -2682,8 +2609,8 @@
         </w:rPr>
         <w:tab/>
       </w:r>
-      <w:bookmarkStart w:id="17" w:name="_Toc412668184"/>
-      <w:bookmarkEnd w:id="17"/>
+      <w:bookmarkStart w:id="18" w:name="_Toc412668184"/>
+      <w:bookmarkEnd w:id="18"/>
       <w:r>
         <w:rPr>
           <w:rFonts w:ascii="Open Baskerville 0.0.53" w:hAnsi="Open Baskerville 0.0.53"/>
@@ -2709,13 +2636,7 @@
         <w:rPr>
           <w:rFonts w:ascii="Open Baskerville 0.0.53" w:hAnsi="Open Baskerville 0.0.53"/>
         </w:rPr>
-        <w:t xml:space="preserve">Before the start buttons is pressed the user is required to place all discs to be </w:t>
-      </w:r>
-      <w:r>
-        <w:rPr>
-          <w:rFonts w:ascii="Open Baskerville 0.0.53" w:hAnsi="Open Baskerville 0.0.53"/>
-        </w:rPr>
-        <w:t>sorted in the container unit.</w:t>
+        <w:t>Before the start buttons is pressed the user is required to place all discs to be sorted in the container unit.</w:t>
       </w:r>
     </w:p>
     <w:p>
@@ -2743,13 +2664,7 @@
         <w:rPr>
           <w:rFonts w:ascii="Open Baskerville 0.0.53" w:hAnsi="Open Baskerville 0.0.53"/>
         </w:rPr>
-        <w:t>When the abort button is pressed or the machine has been shut down, the user is required to remove all discs that a</w:t>
-      </w:r>
-      <w:r>
-        <w:rPr>
-          <w:rFonts w:ascii="Open Baskerville 0.0.53" w:hAnsi="Open Baskerville 0.0.53"/>
-        </w:rPr>
-        <w:t>re neither in the container unit nor sorted.</w:t>
+        <w:t>When the abort button is pressed or the machine has been shut down, the user is required to remove all discs that are neither in the container unit nor sorted.</w:t>
       </w:r>
     </w:p>
     <w:p>
@@ -2777,8 +2692,8 @@
           <w:rFonts w:ascii="Open Baskerville 0.0.53" w:hAnsi="Open Baskerville 0.0.53" w:hint="eastAsia"/>
         </w:rPr>
       </w:pPr>
-      <w:bookmarkStart w:id="18" w:name="_Toc412668185"/>
-      <w:bookmarkEnd w:id="18"/>
+      <w:bookmarkStart w:id="19" w:name="_Toc412668185"/>
+      <w:bookmarkEnd w:id="19"/>
       <w:r>
         <w:rPr>
           <w:rFonts w:ascii="Open Baskerville 0.0.53" w:hAnsi="Open Baskerville 0.0.53"/>
@@ -2871,15 +2786,7 @@
           <w:sz w:val="24"/>
           <w:szCs w:val="24"/>
         </w:rPr>
-        <w:t xml:space="preserve">The speed of </w:t>
-      </w:r>
-      <w:r>
-        <w:rPr>
-          <w:rFonts w:ascii="Open Baskerville 0.0.53" w:hAnsi="Open Baskerville 0.0.53" w:cs="Helvetica"/>
-          <w:sz w:val="24"/>
-          <w:szCs w:val="24"/>
-        </w:rPr>
-        <w:t>the sorting (as fast as possible)</w:t>
+        <w:t>The speed of the sorting (as fast as possible)</w:t>
       </w:r>
     </w:p>
     <w:p>
@@ -3018,15 +2925,7 @@
           <w:sz w:val="24"/>
           <w:szCs w:val="24"/>
         </w:rPr>
-        <w:t xml:space="preserve">Difficulty </w:t>
-      </w:r>
-      <w:r>
-        <w:rPr>
-          <w:rFonts w:ascii="Open Baskerville 0.0.53" w:hAnsi="Open Baskerville 0.0.53" w:cs="Helvetica"/>
-          <w:sz w:val="24"/>
-          <w:szCs w:val="24"/>
-        </w:rPr>
-        <w:t>of building the machine (as low as possible)</w:t>
+        <w:t>Difficulty of building the machine (as low as possible)</w:t>
       </w:r>
     </w:p>
     <w:p>
@@ -3078,14 +2977,7 @@
           <w:rFonts w:ascii="Open Baskerville 0.0.53" w:hAnsi="Open Baskerville 0.0.53"/>
           <w:szCs w:val="24"/>
         </w:rPr>
-        <w:t>The way we approached the design of the machine is by separating the machine into multiple parts. Those parts exist out of: the feeder, the transportation</w:t>
-      </w:r>
-      <w:r>
-        <w:rPr>
-          <w:rFonts w:ascii="Open Baskerville 0.0.53" w:hAnsi="Open Baskerville 0.0.53"/>
-          <w:szCs w:val="24"/>
-        </w:rPr>
-        <w:t xml:space="preserve"> mechanism, and the sorter. </w:t>
+        <w:t xml:space="preserve">The way we approached the design of the machine is by separating the machine into multiple parts. Those parts exist out of: the feeder, the transportation mechanism, and the sorter. </w:t>
       </w:r>
     </w:p>
     <w:p>
@@ -3104,8 +2996,8 @@
           <w:rFonts w:ascii="Open Baskerville 0.0.53" w:hAnsi="Open Baskerville 0.0.53" w:hint="eastAsia"/>
         </w:rPr>
       </w:pPr>
-      <w:bookmarkStart w:id="19" w:name="_Toc412668186"/>
-      <w:bookmarkEnd w:id="19"/>
+      <w:bookmarkStart w:id="20" w:name="_Toc412668186"/>
+      <w:bookmarkEnd w:id="20"/>
       <w:r>
         <w:rPr>
           <w:rFonts w:ascii="Open Baskerville 0.0.53" w:hAnsi="Open Baskerville 0.0.53"/>
@@ -3122,63 +3014,19 @@
           <w:rFonts w:ascii="Open Baskerville 0.0.53" w:hAnsi="Open Baskerville 0.0.53"/>
           <w:szCs w:val="24"/>
         </w:rPr>
-        <w:t>The feeder has as objective that it needs to somehow get the disks from the container onto the conveyor belt. This is needed for the use case “Sort unsorted disks”. For the design of this feeder we had two competing</w:t>
-      </w:r>
-      <w:r>
-        <w:rPr>
-          <w:rFonts w:ascii="Open Baskerville 0.0.53" w:hAnsi="Open Baskerville 0.0.53"/>
-          <w:szCs w:val="24"/>
-        </w:rPr>
-        <w:t xml:space="preserve"> designs. Both use the two hollow tubes stacked as a container. We chose to do this because they are completely reliable in containing the disks and because a new disk simply falls out if the bottom one is removed, they are very fast. Because the container</w:t>
-      </w:r>
-      <w:r>
-        <w:rPr>
-          <w:rFonts w:ascii="Open Baskerville 0.0.53" w:hAnsi="Open Baskerville 0.0.53"/>
-          <w:szCs w:val="24"/>
-        </w:rPr>
-        <w:t xml:space="preserve"> is made off two big parts and some small parts to make them stack, the container is also very robust. It’s quite easy to put the disks into the big hole at the top, so user accessibility was very high. In short, the first solution that came to mind scored</w:t>
-      </w:r>
-      <w:r>
-        <w:rPr>
-          <w:rFonts w:ascii="Open Baskerville 0.0.53" w:hAnsi="Open Baskerville 0.0.53"/>
-          <w:szCs w:val="24"/>
-        </w:rPr>
-        <w:t xml:space="preserve"> extremely high on all priorities and we looked no further.</w:t>
-      </w:r>
-    </w:p>
-    <w:p>
-      <w:pPr>
-        <w:ind w:left="708"/>
-      </w:pPr>
-      <w:r>
-        <w:rPr>
-          <w:rFonts w:ascii="Open Baskerville 0.0.53" w:hAnsi="Open Baskerville 0.0.53"/>
-          <w:szCs w:val="24"/>
-        </w:rPr>
-        <w:t>The first design for the feeder consists</w:t>
-      </w:r>
-      <w:r>
-        <w:rPr>
-          <w:rFonts w:ascii="Open Baskerville 0.0.53" w:hAnsi="Open Baskerville 0.0.53"/>
-          <w:szCs w:val="24"/>
-        </w:rPr>
-        <w:t xml:space="preserve"> of 3 important parts. First you have the container. The container drops a disk, which is then pushed onto the conveyor belt using a cam. A wall to the left</w:t>
-      </w:r>
-      <w:r>
-        <w:rPr>
-          <w:rFonts w:ascii="Open Baskerville 0.0.53" w:hAnsi="Open Baskerville 0.0.53"/>
-          <w:szCs w:val="24"/>
-        </w:rPr>
-        <w:t xml:space="preserve"> of th</w:t>
-      </w:r>
-      <w:bookmarkStart w:id="20" w:name="_GoBack"/>
-      <w:bookmarkEnd w:id="20"/>
-      <w:r>
-        <w:rPr>
-          <w:rFonts w:ascii="Open Baskerville 0.0.53" w:hAnsi="Open Baskerville 0.0.53"/>
-          <w:szCs w:val="24"/>
-        </w:rPr>
-        <w:t>e container makes sure the disk is pushed up and not to the left.</w:t>
+        <w:t>The feeder has as objective that it needs to somehow get the disks from the container onto the conveyor belt. This is needed for the use case “Sort unsorted disks”. For the design of this feeder we had two competing designs. Both use the two hollow tubes stacked as a container. We chose to do this because they are completely reliable in containing the disks and because a new disk simply falls out if the bottom one is removed, they are very fast. Because the container is made off two big parts and some small parts to make them stack, the container is also very robust. It’s quite easy to put the disks into the big hole at the top, so user accessibility was very high. In short, the first solution that came to mind scored extremely high on all priorities and we looked no further.</w:t>
+      </w:r>
+    </w:p>
+    <w:p>
+      <w:pPr>
+        <w:ind w:left="708"/>
+      </w:pPr>
+      <w:r>
+        <w:rPr>
+          <w:rFonts w:ascii="Open Baskerville 0.0.53" w:hAnsi="Open Baskerville 0.0.53"/>
+          <w:szCs w:val="24"/>
+        </w:rPr>
+        <w:t>The first design for the feeder consists of 3 important parts. First you have the container. The container drops a disk, which is then pushed onto the conveyor belt using a cam. A wall to the left of the container makes sure the disk is pushed up and not to the left.</w:t>
       </w:r>
       <w:r>
         <w:rPr>
@@ -3192,7 +3040,9 @@
       <w:r>
         <w:rPr>
           <w:rFonts w:ascii="Open Baskerville 0.0.53" w:hAnsi="Open Baskerville 0.0.53"/>
-          <w:szCs w:val="24"/>
+          <w:noProof/>
+          <w:szCs w:val="24"/>
+          <w:lang w:val="en-US"/>
         </w:rPr>
         <w:drawing>
           <wp:inline distT="0" distB="0" distL="0" distR="0" wp14:anchorId="4AA6C0BC" wp14:editId="7A3CBCD7">
@@ -3254,21 +3104,7 @@
           <w:szCs w:val="24"/>
         </w:rPr>
         <w:lastRenderedPageBreak/>
-        <w:t>Our second design also consisted of a block that pushes the disk. To make this block move a lever attached to a wheel is used. Rotating the wheel makes the block move back and forth, p</w:t>
-      </w:r>
-      <w:r>
-        <w:rPr>
-          <w:rFonts w:ascii="Open Baskerville 0.0.53" w:hAnsi="Open Baskerville 0.0.53"/>
-          <w:szCs w:val="24"/>
-        </w:rPr>
-        <w:t xml:space="preserve">ushing disks </w:t>
-      </w:r>
-      <w:r>
-        <w:rPr>
-          <w:rFonts w:ascii="Open Baskerville 0.0.53" w:hAnsi="Open Baskerville 0.0.53"/>
-          <w:szCs w:val="24"/>
-        </w:rPr>
-        <w:t>onto the conveyor belt.</w:t>
+        <w:t>Our second design also consisted of a block that pushes the disk. To make this block move a lever attached to a wheel is used. Rotating the wheel makes the block move back and forth, pushing disks onto the conveyor belt.</w:t>
       </w:r>
       <w:r>
         <w:rPr>
@@ -3282,7 +3118,9 @@
       <w:r>
         <w:rPr>
           <w:rFonts w:ascii="Open Baskerville 0.0.53" w:hAnsi="Open Baskerville 0.0.53"/>
-          <w:szCs w:val="24"/>
+          <w:noProof/>
+          <w:szCs w:val="24"/>
+          <w:lang w:val="en-US"/>
         </w:rPr>
         <w:drawing>
           <wp:inline distT="0" distB="0" distL="0" distR="0" wp14:anchorId="07258E6D" wp14:editId="46D5AB10">
@@ -3343,14 +3181,7 @@
           <w:rFonts w:ascii="Open Baskerville 0.0.53" w:hAnsi="Open Baskerville 0.0.53"/>
           <w:szCs w:val="24"/>
         </w:rPr>
-        <w:t>Both designs correctly implemented the use cases. To test which one would be better we build both and tested them. They scored the same on almost all top priorities. They were both completely reliable for instance. The</w:t>
-      </w:r>
-      <w:r>
-        <w:rPr>
-          <w:rFonts w:ascii="Open Baskerville 0.0.53" w:hAnsi="Open Baskerville 0.0.53"/>
-          <w:szCs w:val="24"/>
-        </w:rPr>
-        <w:t xml:space="preserve">re was also no difference in </w:t>
+        <w:t xml:space="preserve">Both designs correctly implemented the use cases. To test which one would be better we build both and tested them. They scored the same on almost all top priorities. They were both completely reliable for instance. There was also no difference in </w:t>
       </w:r>
       <w:proofErr w:type="gramStart"/>
       <w:r>
@@ -3366,30 +3197,7 @@
           <w:rFonts w:ascii="Open Baskerville 0.0.53" w:hAnsi="Open Baskerville 0.0.53"/>
           <w:szCs w:val="24"/>
         </w:rPr>
-        <w:t xml:space="preserve"> both would push a disk onto the conveyor belt with every turn of their wheels. Both did not hinder the user, so the good user accessibility of the container was unchanged. When we came to the last three priorities there </w:t>
-      </w:r>
-      <w:r>
-        <w:rPr>
-          <w:rFonts w:ascii="Open Baskerville 0.0.53" w:hAnsi="Open Baskerville 0.0.53"/>
-          <w:szCs w:val="24"/>
-        </w:rPr>
-        <w:t xml:space="preserve">where some differences making us choose the first design: It was easier to build, used less parts and was a lot more </w:t>
-      </w:r>
-      <w:proofErr w:type="gramStart"/>
-      <w:r>
-        <w:rPr>
-          <w:rFonts w:ascii="Open Baskerville 0.0.53" w:hAnsi="Open Baskerville 0.0.53"/>
-          <w:szCs w:val="24"/>
-        </w:rPr>
-        <w:t>compact</w:t>
-      </w:r>
-      <w:proofErr w:type="gramEnd"/>
-      <w:r>
-        <w:rPr>
-          <w:rFonts w:ascii="Open Baskerville 0.0.53" w:hAnsi="Open Baskerville 0.0.53"/>
-          <w:szCs w:val="24"/>
-        </w:rPr>
-        <w:t>.</w:t>
+        <w:t xml:space="preserve"> both would push a disk onto the conveyor belt with every turn of their wheels. Both did not hinder the user, so the good user accessibility of the container was unchanged. When we came to the last three priorities there where some differences making us choose the first design: It was easier to build, used less parts and was a lot more compact.</w:t>
       </w:r>
     </w:p>
     <w:p>
@@ -3452,26 +3260,47 @@
           <w:rFonts w:ascii="Open Baskerville 0.0.53" w:hAnsi="Open Baskerville 0.0.53"/>
           <w:lang w:val="en-US"/>
         </w:rPr>
-        <w:t xml:space="preserve"> main ideas. The first one was that we used a shor</w:t>
-      </w:r>
+        <w:t xml:space="preserve"> main ideas. The first one was that we used a short conveyor belt. The second idea was about a long conveyor belt. And the last idea was from Wigger and used a turning wheel and 2 conveyor belts. All these ideas included a conveyor belt because that was required.</w:t>
+      </w:r>
+    </w:p>
+    <w:p>
+      <w:pPr>
+        <w:ind w:left="708"/>
+      </w:pPr>
       <w:r>
         <w:rPr>
           <w:rFonts w:ascii="Open Baskerville 0.0.53" w:hAnsi="Open Baskerville 0.0.53"/>
           <w:lang w:val="en-US"/>
         </w:rPr>
-        <w:t>t conveyor belt. The second idea was about a long conveyor belt. And the last idea was from Wigger and used a turning wheel and 2 conveyor belts. All these ideas included a conveyor belt because that was required.</w:t>
-      </w:r>
-    </w:p>
-    <w:p>
-      <w:pPr>
-        <w:ind w:left="708"/>
-      </w:pPr>
+        <w:t xml:space="preserve">The thought behind the short conveyor </w:t>
+      </w:r>
+      <w:proofErr w:type="gramStart"/>
       <w:r>
         <w:rPr>
           <w:rFonts w:ascii="Open Baskerville 0.0.53" w:hAnsi="Open Baskerville 0.0.53"/>
           <w:lang w:val="en-US"/>
         </w:rPr>
-        <w:t xml:space="preserve">The thought behind the short conveyor </w:t>
+        <w:t>belt  was</w:t>
+      </w:r>
+      <w:proofErr w:type="gramEnd"/>
+      <w:r>
+        <w:rPr>
+          <w:rFonts w:ascii="Open Baskerville 0.0.53" w:hAnsi="Open Baskerville 0.0.53"/>
+          <w:lang w:val="en-US"/>
+        </w:rPr>
+        <w:t xml:space="preserve"> that in the feeding mechanism would push the discs hard enough so that we could put the sensors on that part and to have a small but conveyor belt to transport the discs. The conveyor was short because nothing needed to happen on it. Thus it would only be there because it was a requirement. To us it seemed a bit useless to not do anything on the conveyors belts. So that was when the second arose.</w:t>
+      </w:r>
+    </w:p>
+    <w:p>
+      <w:pPr>
+        <w:ind w:left="708"/>
+      </w:pPr>
+      <w:r>
+        <w:rPr>
+          <w:rFonts w:ascii="Open Baskerville 0.0.53" w:hAnsi="Open Baskerville 0.0.53"/>
+          <w:lang w:val="en-US"/>
+        </w:rPr>
+        <w:t xml:space="preserve">The second idea had a long conveyor belt to put the sensors on. </w:t>
       </w:r>
       <w:proofErr w:type="gramStart"/>
       <w:r>
@@ -3479,14 +3308,35 @@
           <w:rFonts w:ascii="Open Baskerville 0.0.53" w:hAnsi="Open Baskerville 0.0.53"/>
           <w:lang w:val="en-US"/>
         </w:rPr>
-        <w:t>belt</w:t>
-      </w:r>
+        <w:t>And also a part of the separating mechanism.</w:t>
+      </w:r>
+      <w:proofErr w:type="gramEnd"/>
       <w:r>
         <w:rPr>
           <w:rFonts w:ascii="Open Baskerville 0.0.53" w:hAnsi="Open Baskerville 0.0.53"/>
           <w:lang w:val="en-US"/>
         </w:rPr>
-        <w:t xml:space="preserve">  was</w:t>
+        <w:t xml:space="preserve"> The conveyor belt would limit how fast the machine can run but all the actions would happen on the conveyor belt so that time wouldn’t be wasted. It also isn’t that hard to create a long conveyor belt so we kept the idea in mind. </w:t>
+      </w:r>
+    </w:p>
+    <w:p>
+      <w:pPr>
+        <w:ind w:left="708"/>
+      </w:pPr>
+      <w:r>
+        <w:rPr>
+          <w:rFonts w:ascii="Open Baskerville 0.0.53" w:hAnsi="Open Baskerville 0.0.53"/>
+          <w:lang w:val="en-US"/>
+        </w:rPr>
+        <w:t xml:space="preserve">The idea from Wigger was that there would be some sort of wheel with separate compartments for discs in the </w:t>
+      </w:r>
+      <w:proofErr w:type="gramStart"/>
+      <w:r>
+        <w:rPr>
+          <w:rFonts w:ascii="Open Baskerville 0.0.53" w:hAnsi="Open Baskerville 0.0.53"/>
+          <w:lang w:val="en-US"/>
+        </w:rPr>
+        <w:t>center which</w:t>
       </w:r>
       <w:proofErr w:type="gramEnd"/>
       <w:r>
@@ -3494,14 +3344,15 @@
           <w:rFonts w:ascii="Open Baskerville 0.0.53" w:hAnsi="Open Baskerville 0.0.53"/>
           <w:lang w:val="en-US"/>
         </w:rPr>
-        <w:t xml:space="preserve"> that in the feeding mechanism would push the discs hard enough so that we could put the sensors on that part and to have a small but conveyor belt to transport the discs. The conveyor was short because nothing needed to happen on it. Thus it would on</w:t>
+        <w:t xml:space="preserve"> would rotate and put discs on to two different conveyor belts. Each conveyor belt led to a storage unit of the sorted discs. The problem with this idea was that it would be hard to prevent the discs from spinning out of the compartments when they shouldn’t while still being able to let the </w:t>
       </w:r>
       <w:r>
         <w:rPr>
           <w:rFonts w:ascii="Open Baskerville 0.0.53" w:hAnsi="Open Baskerville 0.0.53"/>
           <w:lang w:val="en-US"/>
         </w:rPr>
-        <w:t>ly be there because it was a requirement. To us it seemed a bit useless to not do anything on the conveyors belts. So that was when the second arose.</w:t>
+        <w:lastRenderedPageBreak/>
+        <w:t xml:space="preserve">discs go out when they had to. Because we couldn’t get it to work the idea was dropped and we went back to the idea about a long conveyor belt. </w:t>
       </w:r>
     </w:p>
     <w:p>
@@ -3513,7 +3364,7 @@
           <w:rFonts w:ascii="Open Baskerville 0.0.53" w:hAnsi="Open Baskerville 0.0.53"/>
           <w:lang w:val="en-US"/>
         </w:rPr>
-        <w:t xml:space="preserve">The second idea had a long conveyor belt to put the sensors on. </w:t>
+        <w:t xml:space="preserve">The idea about the long conveyor belt we were capable of realizing it. But during the build of the conveyor belt we noticed that it would not be tight enough around the gears. Thus we tried to remove a small part of the belt. But this still didn’t have to effect we hoped for. So we added a third gear in the </w:t>
       </w:r>
       <w:proofErr w:type="gramStart"/>
       <w:r>
@@ -3521,7 +3372,7 @@
           <w:rFonts w:ascii="Open Baskerville 0.0.53" w:hAnsi="Open Baskerville 0.0.53"/>
           <w:lang w:val="en-US"/>
         </w:rPr>
-        <w:t>And also a part of the separating mechanism.</w:t>
+        <w:t>middle which</w:t>
       </w:r>
       <w:proofErr w:type="gramEnd"/>
       <w:r>
@@ -3529,179 +3380,52 @@
           <w:rFonts w:ascii="Open Baskerville 0.0.53" w:hAnsi="Open Baskerville 0.0.53"/>
           <w:lang w:val="en-US"/>
         </w:rPr>
-        <w:t xml:space="preserve"> The conveyor belt would limit how fast the machine can run but all the actions would happen on the conveyor belt so that time wouldn’t be wasted. I</w:t>
-      </w:r>
+        <w:t xml:space="preserve"> tightened the belt to an acceptable state.</w:t>
+      </w:r>
+    </w:p>
+    <w:p>
+      <w:pPr>
+        <w:ind w:left="708"/>
+      </w:pPr>
       <w:r>
         <w:rPr>
           <w:rFonts w:ascii="Open Baskerville 0.0.53" w:hAnsi="Open Baskerville 0.0.53"/>
           <w:lang w:val="en-US"/>
         </w:rPr>
-        <w:t xml:space="preserve">t also isn’t that hard to create a long conveyor belt so we kept the idea in mind. </w:t>
-      </w:r>
-    </w:p>
-    <w:p>
-      <w:pPr>
-        <w:ind w:left="708"/>
-      </w:pPr>
+        <w:t xml:space="preserve">The conveyor belt was still far from perfect because it would tilt at certain points and the discs could fall off. So to prevent it we build 2 walls around the belt. On the first part they are low because the low walls were more robust than the high walls and for the user it is easier to access the discs on the conveyor belt. The high walls have been secured using 4 pillars because that made it robust enough to make sure they didn’t break. The walls had to be high because we needed to put a set of sensors on it. </w:t>
+      </w:r>
+    </w:p>
+    <w:p>
+      <w:pPr>
+        <w:ind w:left="708"/>
+      </w:pPr>
+      <w:proofErr w:type="gramStart"/>
       <w:r>
         <w:rPr>
           <w:rFonts w:ascii="Open Baskerville 0.0.53" w:hAnsi="Open Baskerville 0.0.53"/>
           <w:lang w:val="en-US"/>
         </w:rPr>
-        <w:t xml:space="preserve">The idea from Wigger was that there would be some sort of wheel with separate compartments for discs in the </w:t>
-      </w:r>
-      <w:proofErr w:type="gramStart"/>
+        <w:t>Those sensor</w:t>
+      </w:r>
+      <w:proofErr w:type="gramEnd"/>
       <w:r>
         <w:rPr>
           <w:rFonts w:ascii="Open Baskerville 0.0.53" w:hAnsi="Open Baskerville 0.0.53"/>
           <w:lang w:val="en-US"/>
         </w:rPr>
-        <w:t>center which</w:t>
-      </w:r>
-      <w:proofErr w:type="gramEnd"/>
+        <w:t xml:space="preserve"> had to be above the conveyor belt. They also needed to be at an angle to work properly. That was required else the sensor wouldn’t be able to check if the disc was black or white.  </w:t>
+      </w:r>
+    </w:p>
+    <w:p>
+      <w:pPr>
+        <w:ind w:left="708"/>
+      </w:pPr>
       <w:r>
         <w:rPr>
           <w:rFonts w:ascii="Open Baskerville 0.0.53" w:hAnsi="Open Baskerville 0.0.53"/>
           <w:lang w:val="en-US"/>
         </w:rPr>
-        <w:t xml:space="preserve"> would rotate and put discs on to two different conv</w:t>
-      </w:r>
-      <w:r>
-        <w:rPr>
-          <w:rFonts w:ascii="Open Baskerville 0.0.53" w:hAnsi="Open Baskerville 0.0.53"/>
-          <w:lang w:val="en-US"/>
-        </w:rPr>
-        <w:t xml:space="preserve">eyor belts. Each conveyor belt led to a storage unit of the sorted discs. The problem with this idea was that it would be hard to prevent the discs from spinning out of the compartments when they shouldn’t while still being able to let the </w:t>
-      </w:r>
-      <w:r>
-        <w:rPr>
-          <w:rFonts w:ascii="Open Baskerville 0.0.53" w:hAnsi="Open Baskerville 0.0.53"/>
-          <w:lang w:val="en-US"/>
-        </w:rPr>
-        <w:lastRenderedPageBreak/>
-        <w:t>discs go out whe</w:t>
-      </w:r>
-      <w:r>
-        <w:rPr>
-          <w:rFonts w:ascii="Open Baskerville 0.0.53" w:hAnsi="Open Baskerville 0.0.53"/>
-          <w:lang w:val="en-US"/>
-        </w:rPr>
-        <w:t xml:space="preserve">n they had to. Because we couldn’t get it to work the idea was dropped and we went back to the idea about a long conveyor belt. </w:t>
-      </w:r>
-    </w:p>
-    <w:p>
-      <w:pPr>
-        <w:ind w:left="708"/>
-      </w:pPr>
-      <w:r>
-        <w:rPr>
-          <w:rFonts w:ascii="Open Baskerville 0.0.53" w:hAnsi="Open Baskerville 0.0.53"/>
-          <w:lang w:val="en-US"/>
-        </w:rPr>
-        <w:t>The idea about the long conveyor belt we were capable of realizing it. But during the build of the conveyor belt we noticed tha</w:t>
-      </w:r>
-      <w:r>
-        <w:rPr>
-          <w:rFonts w:ascii="Open Baskerville 0.0.53" w:hAnsi="Open Baskerville 0.0.53"/>
-          <w:lang w:val="en-US"/>
-        </w:rPr>
-        <w:t xml:space="preserve">t it would not be tight enough around the gears. Thus we tried to remove a small part of the belt. But this still didn’t have to effect we hoped for. So we added a third gear in the </w:t>
-      </w:r>
-      <w:proofErr w:type="gramStart"/>
-      <w:r>
-        <w:rPr>
-          <w:rFonts w:ascii="Open Baskerville 0.0.53" w:hAnsi="Open Baskerville 0.0.53"/>
-          <w:lang w:val="en-US"/>
-        </w:rPr>
-        <w:t>middle which</w:t>
-      </w:r>
-      <w:proofErr w:type="gramEnd"/>
-      <w:r>
-        <w:rPr>
-          <w:rFonts w:ascii="Open Baskerville 0.0.53" w:hAnsi="Open Baskerville 0.0.53"/>
-          <w:lang w:val="en-US"/>
-        </w:rPr>
-        <w:t xml:space="preserve"> tightened the belt to an acceptable state.</w:t>
-      </w:r>
-    </w:p>
-    <w:p>
-      <w:pPr>
-        <w:ind w:left="708"/>
-      </w:pPr>
-      <w:r>
-        <w:rPr>
-          <w:rFonts w:ascii="Open Baskerville 0.0.53" w:hAnsi="Open Baskerville 0.0.53"/>
-          <w:lang w:val="en-US"/>
-        </w:rPr>
-        <w:t xml:space="preserve">The conveyor belt </w:t>
-      </w:r>
-      <w:r>
-        <w:rPr>
-          <w:rFonts w:ascii="Open Baskerville 0.0.53" w:hAnsi="Open Baskerville 0.0.53"/>
-          <w:lang w:val="en-US"/>
-        </w:rPr>
-        <w:t>was still far from perfect because it would tilt at certain points and the discs could fall off. So to prevent it we build 2 walls around the belt. On the first part they are low because the low walls were more robust than the high walls and for the user i</w:t>
-      </w:r>
-      <w:r>
-        <w:rPr>
-          <w:rFonts w:ascii="Open Baskerville 0.0.53" w:hAnsi="Open Baskerville 0.0.53"/>
-          <w:lang w:val="en-US"/>
-        </w:rPr>
-        <w:t xml:space="preserve">t is easier to access the discs on the conveyor belt. The high walls have been secured using 4 pillars because that made it robust enough to make sure they didn’t break. The walls had to be high because we needed to put a set of sensors on it. </w:t>
-      </w:r>
-    </w:p>
-    <w:p>
-      <w:pPr>
-        <w:ind w:left="708"/>
-      </w:pPr>
-      <w:proofErr w:type="gramStart"/>
-      <w:r>
-        <w:rPr>
-          <w:rFonts w:ascii="Open Baskerville 0.0.53" w:hAnsi="Open Baskerville 0.0.53"/>
-          <w:lang w:val="en-US"/>
-        </w:rPr>
-        <w:t>Those senso</w:t>
-      </w:r>
-      <w:r>
-        <w:rPr>
-          <w:rFonts w:ascii="Open Baskerville 0.0.53" w:hAnsi="Open Baskerville 0.0.53"/>
-          <w:lang w:val="en-US"/>
-        </w:rPr>
-        <w:t>r</w:t>
-      </w:r>
-      <w:proofErr w:type="gramEnd"/>
-      <w:r>
-        <w:rPr>
-          <w:rFonts w:ascii="Open Baskerville 0.0.53" w:hAnsi="Open Baskerville 0.0.53"/>
-          <w:lang w:val="en-US"/>
-        </w:rPr>
-        <w:t xml:space="preserve"> had to be above the conveyor belt. They also needed to be at an angle to work properly. That was required else the sensor wouldn’t be able to check if the disc was black or white.  </w:t>
-      </w:r>
-    </w:p>
-    <w:p>
-      <w:pPr>
-        <w:ind w:left="708"/>
-      </w:pPr>
-      <w:r>
-        <w:rPr>
-          <w:rFonts w:ascii="Open Baskerville 0.0.53" w:hAnsi="Open Baskerville 0.0.53"/>
-          <w:lang w:val="en-US"/>
-        </w:rPr>
-        <w:t>The other set of sensors didn’t need to be place at an angle thus they w</w:t>
-      </w:r>
-      <w:r>
-        <w:rPr>
-          <w:rFonts w:ascii="Open Baskerville 0.0.53" w:hAnsi="Open Baskerville 0.0.53"/>
-          <w:lang w:val="en-US"/>
-        </w:rPr>
-        <w:t>ere simply put on each side of the conveyor belt. This set of sensor would then be capable to scan if there was a disc on that spot of the conveyor belt. This sensor is need to time at which moment the other set of sensor had to check the color of the disc</w:t>
-      </w:r>
-      <w:r>
-        <w:rPr>
-          <w:rFonts w:ascii="Open Baskerville 0.0.53" w:hAnsi="Open Baskerville 0.0.53"/>
-          <w:lang w:val="en-US"/>
-        </w:rPr>
-        <w:t xml:space="preserve">. </w:t>
+        <w:t xml:space="preserve">The other set of sensors didn’t need to be place at an angle thus they were simply put on each side of the conveyor belt. This set of sensor would then be capable to scan if there was a disc on that spot of the conveyor belt. This sensor is need to time at which moment the other set of sensor had to check the color of the disc. </w:t>
       </w:r>
       <w:proofErr w:type="gramStart"/>
       <w:r>
@@ -3787,14 +3511,49 @@
           <w:rFonts w:ascii="Open Baskerville 0.0.53" w:hAnsi="Open Baskerville 0.0.53"/>
           <w:lang w:val="en-GB"/>
         </w:rPr>
-        <w:t>The first, and m</w:t>
-      </w:r>
+        <w:t xml:space="preserve">The first, and most simple design was to use just one conveyor belt that would move left or right based on the colour of the disks. This design is listed under the use of the conveyor belt </w:t>
+      </w:r>
+      <w:proofErr w:type="gramStart"/>
       <w:r>
         <w:rPr>
           <w:rFonts w:ascii="Open Baskerville 0.0.53" w:hAnsi="Open Baskerville 0.0.53"/>
           <w:lang w:val="en-GB"/>
         </w:rPr>
-        <w:t xml:space="preserve">ost simple design was to use just one conveyor belt that would move left or right based on the colour of the disks. This design is listed under the use of the conveyor belt </w:t>
+        <w:t>above,</w:t>
+      </w:r>
+      <w:proofErr w:type="gramEnd"/>
+      <w:r>
+        <w:rPr>
+          <w:rFonts w:ascii="Open Baskerville 0.0.53" w:hAnsi="Open Baskerville 0.0.53"/>
+          <w:lang w:val="en-GB"/>
+        </w:rPr>
+        <w:t xml:space="preserve"> this is why I will not describe it again.</w:t>
+      </w:r>
+    </w:p>
+    <w:p>
+      <w:pPr>
+        <w:pStyle w:val="TextBody"/>
+        <w:ind w:left="708"/>
+      </w:pPr>
+      <w:r>
+        <w:rPr>
+          <w:rFonts w:ascii="Open Baskerville 0.0.53" w:hAnsi="Open Baskerville 0.0.53"/>
+          <w:lang w:val="en-GB"/>
+        </w:rPr>
+        <w:t>The second design is a slight improvement on the first one where we would use a second, shorter, conveyor belt to do the sorting. This design would place the two conveyor belts in a T-shape with the colour check done on the first one, after which the second conveyor belt moves left or right. We considered this design an improvement on the first one because the second conveyor belt could be made much shorter. This means that the design can sort faster than the single conveyor belt one.</w:t>
+      </w:r>
+    </w:p>
+    <w:p>
+      <w:pPr>
+        <w:pStyle w:val="TextBody"/>
+        <w:ind w:left="708"/>
+      </w:pPr>
+      <w:r>
+        <w:rPr>
+          <w:rFonts w:ascii="Open Baskerville 0.0.53" w:hAnsi="Open Baskerville 0.0.53"/>
+          <w:lang w:val="en-GB"/>
+        </w:rPr>
+        <w:t xml:space="preserve">The second conveyor belt was faster than the first design with only one belt, however we soon realized that we could do this even faster. By removing the second belt and replacing it with a seesaw that could be angled to face one of the </w:t>
       </w:r>
       <w:proofErr w:type="gramStart"/>
       <w:r>
@@ -3802,7 +3561,7 @@
           <w:rFonts w:ascii="Open Baskerville 0.0.53" w:hAnsi="Open Baskerville 0.0.53"/>
           <w:lang w:val="en-GB"/>
         </w:rPr>
-        <w:t>above,</w:t>
+        <w:t>two sorted</w:t>
       </w:r>
       <w:proofErr w:type="gramEnd"/>
       <w:r>
@@ -3810,7 +3569,15 @@
           <w:rFonts w:ascii="Open Baskerville 0.0.53" w:hAnsi="Open Baskerville 0.0.53"/>
           <w:lang w:val="en-GB"/>
         </w:rPr>
-        <w:t xml:space="preserve"> this is why I will not describe it again.</w:t>
+        <w:t xml:space="preserve"> containers, we could increase the speed even more. Since the disk would essentially be sorted the moment it reached the end of the conveyor belt. This would be a great </w:t>
+      </w:r>
+      <w:r>
+        <w:rPr>
+          <w:rFonts w:ascii="Open Baskerville 0.0.53" w:hAnsi="Open Baskerville 0.0.53"/>
+          <w:lang w:val="en-GB"/>
+        </w:rPr>
+        <w:lastRenderedPageBreak/>
+        <w:t>design, was it not for the fact that the seesaw required a lot of height. In fact, the entire machine looked like it was placed on stilts, requiring us to use lots of parts and having a lot of wasted space underneath. This design could do it faster at the cost of requiring more space than any of the others.</w:t>
       </w:r>
     </w:p>
     <w:p>
@@ -3823,106 +3590,7 @@
           <w:rFonts w:ascii="Open Baskerville 0.0.53" w:hAnsi="Open Baskerville 0.0.53"/>
           <w:lang w:val="en-GB"/>
         </w:rPr>
-        <w:t>The second design is a slight impr</w:t>
-      </w:r>
-      <w:r>
-        <w:rPr>
-          <w:rFonts w:ascii="Open Baskerville 0.0.53" w:hAnsi="Open Baskerville 0.0.53"/>
-          <w:lang w:val="en-GB"/>
-        </w:rPr>
-        <w:t>ovement on the first one where we would use a second, shorter, conveyor belt to do the sorting. This design would place the two conveyor belts in a T-shape with the colour check done on the first one, after which the second conveyor belt moves left or righ</w:t>
-      </w:r>
-      <w:r>
-        <w:rPr>
-          <w:rFonts w:ascii="Open Baskerville 0.0.53" w:hAnsi="Open Baskerville 0.0.53"/>
-          <w:lang w:val="en-GB"/>
-        </w:rPr>
-        <w:t>t. We considered this design an improvement on the first one because the second conveyor belt could be made much shorter. This means that the design can sort faster than the single conveyor belt one.</w:t>
-      </w:r>
-    </w:p>
-    <w:p>
-      <w:pPr>
-        <w:pStyle w:val="TextBody"/>
-        <w:ind w:left="708"/>
-      </w:pPr>
-      <w:r>
-        <w:rPr>
-          <w:rFonts w:ascii="Open Baskerville 0.0.53" w:hAnsi="Open Baskerville 0.0.53"/>
-          <w:lang w:val="en-GB"/>
-        </w:rPr>
-        <w:t>The second conveyor belt was faster than the first desig</w:t>
-      </w:r>
-      <w:r>
-        <w:rPr>
-          <w:rFonts w:ascii="Open Baskerville 0.0.53" w:hAnsi="Open Baskerville 0.0.53"/>
-          <w:lang w:val="en-GB"/>
-        </w:rPr>
-        <w:t xml:space="preserve">n with only one belt, however we soon realized that we could do this even faster. By removing the second belt and replacing it with a seesaw that could be angled to face one of the </w:t>
-      </w:r>
-      <w:proofErr w:type="gramStart"/>
-      <w:r>
-        <w:rPr>
-          <w:rFonts w:ascii="Open Baskerville 0.0.53" w:hAnsi="Open Baskerville 0.0.53"/>
-          <w:lang w:val="en-GB"/>
-        </w:rPr>
-        <w:t>two sorted</w:t>
-      </w:r>
-      <w:proofErr w:type="gramEnd"/>
-      <w:r>
-        <w:rPr>
-          <w:rFonts w:ascii="Open Baskerville 0.0.53" w:hAnsi="Open Baskerville 0.0.53"/>
-          <w:lang w:val="en-GB"/>
-        </w:rPr>
-        <w:t xml:space="preserve"> containers, we could increase the speed even more. Since the dis</w:t>
-      </w:r>
-      <w:r>
-        <w:rPr>
-          <w:rFonts w:ascii="Open Baskerville 0.0.53" w:hAnsi="Open Baskerville 0.0.53"/>
-          <w:lang w:val="en-GB"/>
-        </w:rPr>
-        <w:t xml:space="preserve">k would essentially be sorted the moment it reached the end of the conveyor belt. This would be a great </w:t>
-      </w:r>
-      <w:r>
-        <w:rPr>
-          <w:rFonts w:ascii="Open Baskerville 0.0.53" w:hAnsi="Open Baskerville 0.0.53"/>
-          <w:lang w:val="en-GB"/>
-        </w:rPr>
-        <w:lastRenderedPageBreak/>
-        <w:t xml:space="preserve">design, was it not for the fact that the seesaw required a lot of height. In fact, the entire machine looked like it was placed on stilts, requiring us </w:t>
-      </w:r>
-      <w:r>
-        <w:rPr>
-          <w:rFonts w:ascii="Open Baskerville 0.0.53" w:hAnsi="Open Baskerville 0.0.53"/>
-          <w:lang w:val="en-GB"/>
-        </w:rPr>
-        <w:t>to use lots of parts and having a lot of wasted space underneath. This design could do it faster at the cost of requiring more space than any of the others.</w:t>
-      </w:r>
-    </w:p>
-    <w:p>
-      <w:pPr>
-        <w:pStyle w:val="TextBody"/>
-        <w:ind w:left="708"/>
-      </w:pPr>
-      <w:r>
-        <w:rPr>
-          <w:rFonts w:ascii="Open Baskerville 0.0.53" w:hAnsi="Open Baskerville 0.0.53"/>
-          <w:lang w:val="en-GB"/>
-        </w:rPr>
-        <w:t>While the use of a seesaw sped up the sorting process, it also took a lot more space, so we went ba</w:t>
-      </w:r>
-      <w:r>
-        <w:rPr>
-          <w:rFonts w:ascii="Open Baskerville 0.0.53" w:hAnsi="Open Baskerville 0.0.53"/>
-          <w:lang w:val="en-GB"/>
-        </w:rPr>
-        <w:t>ck to the drawing board and discarded this idea. Instead coming up with a wedge that would be slide onto the conveyor belt from the side whenever a disk of a certain colour is detected. This would then allow the conveyor belt to push the disk against the w</w:t>
-      </w:r>
-      <w:r>
-        <w:rPr>
-          <w:rFonts w:ascii="Open Baskerville 0.0.53" w:hAnsi="Open Baskerville 0.0.53"/>
-          <w:lang w:val="en-GB"/>
-        </w:rPr>
-        <w:t>edge making a roughly 45</w:t>
+        <w:t>While the use of a seesaw sped up the sorting process, it also took a lot more space, so we went back to the drawing board and discarded this idea. Instead coming up with a wedge that would be slide onto the conveyor belt from the side whenever a disk of a certain colour is detected. This would then allow the conveyor belt to push the disk against the wedge making a roughly 45</w:t>
       </w:r>
       <w:r>
         <w:rPr>
@@ -3937,71 +3605,36 @@
           <w:rFonts w:ascii="Open Baskerville 0.0.53" w:hAnsi="Open Baskerville 0.0.53"/>
           <w:lang w:val="en-GB"/>
         </w:rPr>
-        <w:t xml:space="preserve"> angle thus pushing the disk of the side of the belt and into the collection box. The second colour could just continue while the wedge was pulled back and off the end of the belt. This means that the design cuts off part of the ma</w:t>
-      </w:r>
+        <w:t xml:space="preserve"> angle thus pushing the disk of the side of the belt and into the collection box. The second colour could just continue while the wedge was pulled back and off the end of the belt. This means that the design cuts off part of the machine at the end and allowing us to make the machine lower than before.</w:t>
+      </w:r>
+    </w:p>
+    <w:p>
+      <w:pPr>
+        <w:pStyle w:val="TextBody"/>
+        <w:ind w:left="708"/>
+      </w:pPr>
       <w:r>
         <w:rPr>
           <w:rFonts w:ascii="Open Baskerville 0.0.53" w:hAnsi="Open Baskerville 0.0.53"/>
           <w:lang w:val="en-GB"/>
         </w:rPr>
-        <w:t>chine at the end and allowing us to make the machine lower than before.</w:t>
-      </w:r>
-    </w:p>
-    <w:p>
-      <w:pPr>
-        <w:pStyle w:val="TextBody"/>
-        <w:ind w:left="708"/>
-      </w:pPr>
+        <w:t xml:space="preserve">We liked the idea of letting the conveyor belt doing the sorting by placing a wedge in the way, but after some thinking we realized that it could be done both faster and more compact. The trick was to change the direction in the wedge moves from horizontal to vertical. Doing so moves the entire mechanism, aside from the wedge itself, in an upright position pushing it very close to the machine. Aside from saving space, this also allowed the wedge to move much less, since it only has to move just over 1cm above the conveyor belt rather than move all the way over it to the side. This final design does not sacrifice any reliability from its predecessors while being the fastest. It also takes </w:t>
+      </w:r>
+      <w:proofErr w:type="gramStart"/>
       <w:r>
         <w:rPr>
           <w:rFonts w:ascii="Open Baskerville 0.0.53" w:hAnsi="Open Baskerville 0.0.53"/>
           <w:lang w:val="en-GB"/>
         </w:rPr>
-        <w:t xml:space="preserve">We liked the idea of letting the conveyor belt doing the sorting by placing a wedge in the way, but after some thinking we realized that it could be done both faster and more compact. </w:t>
-      </w:r>
+        <w:t>by  far</w:t>
+      </w:r>
+      <w:proofErr w:type="gramEnd"/>
       <w:r>
         <w:rPr>
           <w:rFonts w:ascii="Open Baskerville 0.0.53" w:hAnsi="Open Baskerville 0.0.53"/>
           <w:lang w:val="en-GB"/>
         </w:rPr>
-        <w:t xml:space="preserve">The trick was to change the direction in the wedge moves from horizontal to vertical. Doing so moves the entire mechanism, aside from the wedge itself, in an upright position pushing it very close to the machine. Aside from saving space, this also allowed </w:t>
-      </w:r>
-      <w:r>
-        <w:rPr>
-          <w:rFonts w:ascii="Open Baskerville 0.0.53" w:hAnsi="Open Baskerville 0.0.53"/>
-          <w:lang w:val="en-GB"/>
-        </w:rPr>
-        <w:t>the wedge to move much less, since it only has to move just over 1cm above the conveyor belt rather than move all the way over it to the side. This final design does not sacrifice any reliability from its predecessors while being the fastest. It also takes</w:t>
-      </w:r>
-      <w:r>
-        <w:rPr>
-          <w:rFonts w:ascii="Open Baskerville 0.0.53" w:hAnsi="Open Baskerville 0.0.53"/>
-          <w:lang w:val="en-GB"/>
-        </w:rPr>
-        <w:t xml:space="preserve"> </w:t>
-      </w:r>
-      <w:proofErr w:type="gramStart"/>
-      <w:r>
-        <w:rPr>
-          <w:rFonts w:ascii="Open Baskerville 0.0.53" w:hAnsi="Open Baskerville 0.0.53"/>
-          <w:lang w:val="en-GB"/>
-        </w:rPr>
-        <w:t>by  far</w:t>
-      </w:r>
-      <w:proofErr w:type="gramEnd"/>
-      <w:r>
-        <w:rPr>
-          <w:rFonts w:ascii="Open Baskerville 0.0.53" w:hAnsi="Open Baskerville 0.0.53"/>
-          <w:lang w:val="en-GB"/>
-        </w:rPr>
-        <w:t xml:space="preserve"> the lowest amount of floor space, characterized by the fact that this final design including this sorting mechanism is our only design that fits on only one of the two provided floor plates. For these reasons we believe this design for the sorting</w:t>
-      </w:r>
-      <w:r>
-        <w:rPr>
-          <w:rFonts w:ascii="Open Baskerville 0.0.53" w:hAnsi="Open Baskerville 0.0.53"/>
-          <w:lang w:val="en-GB"/>
-        </w:rPr>
-        <w:t xml:space="preserve"> mechanism to be the best.</w:t>
+        <w:t xml:space="preserve"> the lowest amount of floor space, characterized by the fact that this final design including this sorting mechanism is our only design that fits on only one of the two provided floor plates. For these reasons we believe this design for the sorting mechanism to be the best.</w:t>
       </w:r>
     </w:p>
     <w:p>
@@ -4089,7 +3722,7 @@
           <w:rPr>
             <w:noProof/>
           </w:rPr>
-          <w:t>7</w:t>
+          <w:t>3</w:t>
         </w:r>
         <w:r>
           <w:fldChar w:fldCharType="end"/>
@@ -6180,7 +5813,7 @@
   <a:extraClrSchemeLst/>
   <a:extLst>
     <a:ext uri="{05A4C25C-085E-4340-85A3-A5531E510DB2}">
-      <thm15:themeFamily xmlns:thm15="http://schemas.microsoft.com/office/thememl/2012/main" xmlns="" name="Office Theme" id="{62F939B6-93AF-4DB8-9C6B-D6C7DFDC589F}" vid="{4A3C46E8-61CC-4603-A589-7422A47A8E4A}"/>
+      <thm15:themeFamily xmlns="" xmlns:thm15="http://schemas.microsoft.com/office/thememl/2012/main" name="Office Theme" id="{62F939B6-93AF-4DB8-9C6B-D6C7DFDC589F}" vid="{4A3C46E8-61CC-4603-A589-7422A47A8E4A}"/>
     </a:ext>
   </a:extLst>
 </a:theme>
@@ -6191,7 +5824,7 @@
 </file>
 
 <file path=customXml/itemProps1.xml><?xml version="1.0" encoding="utf-8"?>
-<ds:datastoreItem xmlns:ds="http://schemas.openxmlformats.org/officeDocument/2006/customXml" ds:itemID="{23408EC1-A5AC-7649-9669-CCF488EAFE32}">
+<ds:datastoreItem xmlns:ds="http://schemas.openxmlformats.org/officeDocument/2006/customXml" ds:itemID="{111DFEFD-0AD4-9B4D-89CA-C18D3E0E2A0B}">
   <ds:schemaRefs>
     <ds:schemaRef ds:uri="http://schemas.openxmlformats.org/officeDocument/2006/bibliography"/>
   </ds:schemaRefs>

</xml_diff>